<commit_message>
Implemented Design System, no Fonts
</commit_message>
<xml_diff>
--- a/RN Notes.docx
+++ b/RN Notes.docx
@@ -72,6 +72,31 @@
     <w:p>
       <w:pPr>
         <w:rPr>
+          <w:sz w:val="36"/>
+          <w:szCs w:val="36"/>
+          <w:lang w:val="fr-CH"/>
+        </w:rPr>
+      </w:pPr>
+      <w:r>
+        <w:rPr>
+          <w:sz w:val="36"/>
+          <w:szCs w:val="36"/>
+          <w:lang w:val="fr-CH"/>
+        </w:rPr>
+        <w:t>React-Native-paper</w:t>
+      </w:r>
+      <w:r>
+        <w:rPr>
+          <w:sz w:val="36"/>
+          <w:szCs w:val="36"/>
+          <w:lang w:val="fr-CH"/>
+        </w:rPr>
+        <w:t xml:space="preserve"> (Searchbar, Card)</w:t>
+      </w:r>
+    </w:p>
+    <w:p>
+      <w:pPr>
+        <w:rPr>
           <w:b/>
           <w:bCs/>
           <w:sz w:val="44"/>
@@ -85,15 +110,7 @@
           <w:szCs w:val="36"/>
           <w:lang w:val="fr-CH"/>
         </w:rPr>
-        <w:t>React-Native-paper</w:t>
-      </w:r>
-      <w:r>
-        <w:rPr>
-          <w:sz w:val="36"/>
-          <w:szCs w:val="36"/>
-          <w:lang w:val="fr-CH"/>
-        </w:rPr>
-        <w:t xml:space="preserve"> (Searchbar, Card)</w:t>
+        <w:t>styled components for RN (styled)</w:t>
       </w:r>
     </w:p>
     <w:p>

</xml_diff>

<commit_message>
Fonts with Expo Google Fonts
</commit_message>
<xml_diff>
--- a/RN Notes.docx
+++ b/RN Notes.docx
@@ -798,6 +798,1286 @@
           <w:lang w:val="fr-CH"/>
         </w:rPr>
       </w:pPr>
+    </w:p>
+    <w:p>
+      <w:pPr>
+        <w:rPr>
+          <w:b/>
+          <w:bCs/>
+          <w:sz w:val="40"/>
+          <w:szCs w:val="40"/>
+          <w:u w:val="single"/>
+          <w:lang w:val="fr-CH"/>
+        </w:rPr>
+      </w:pPr>
+    </w:p>
+    <w:p>
+      <w:pPr>
+        <w:rPr>
+          <w:b/>
+          <w:bCs/>
+          <w:sz w:val="40"/>
+          <w:szCs w:val="40"/>
+          <w:u w:val="single"/>
+          <w:lang w:val="fr-CH"/>
+        </w:rPr>
+      </w:pPr>
+      <w:r>
+        <w:rPr>
+          <w:b/>
+          <w:bCs/>
+          <w:sz w:val="40"/>
+          <w:szCs w:val="40"/>
+          <w:u w:val="single"/>
+          <w:lang w:val="fr-CH"/>
+        </w:rPr>
+        <w:t>Design System</w:t>
+      </w:r>
+    </w:p>
+    <w:p>
+      <w:pPr>
+        <w:rPr>
+          <w:sz w:val="36"/>
+          <w:szCs w:val="36"/>
+          <w:lang w:val="fr-CH"/>
+        </w:rPr>
+      </w:pPr>
+      <w:r>
+        <w:rPr>
+          <w:sz w:val="36"/>
+          <w:szCs w:val="36"/>
+          <w:lang w:val="fr-CH"/>
+        </w:rPr>
+        <w:t xml:space="preserve">To keep consistency in our App. </w:t>
+      </w:r>
+      <w:r>
+        <w:rPr>
+          <w:sz w:val="36"/>
+          <w:szCs w:val="36"/>
+          <w:lang w:val="fr-CH"/>
+        </w:rPr>
+        <w:t>Inside SRC create INFRASTRUCTURE - THEME.</w:t>
+      </w:r>
+      <w:r>
+        <w:rPr>
+          <w:sz w:val="36"/>
+          <w:szCs w:val="36"/>
+          <w:lang w:val="fr-CH"/>
+        </w:rPr>
+        <w:t xml:space="preserve"> </w:t>
+      </w:r>
+      <w:r>
+        <w:rPr>
+          <w:sz w:val="36"/>
+          <w:szCs w:val="36"/>
+          <w:lang w:val="fr-CH"/>
+        </w:rPr>
+        <w:t xml:space="preserve">On this Theme folder add Fonts, Colors, Sizes, Spacing </w:t>
+      </w:r>
+      <w:r>
+        <w:rPr>
+          <w:sz w:val="36"/>
+          <w:szCs w:val="36"/>
+          <w:lang w:val="fr-CH"/>
+        </w:rPr>
+        <w:t>and Index.js</w:t>
+      </w:r>
+    </w:p>
+    <w:p>
+      <w:pPr>
+        <w:rPr>
+          <w:sz w:val="36"/>
+          <w:szCs w:val="36"/>
+          <w:lang w:val="fr-CH"/>
+        </w:rPr>
+      </w:pPr>
+    </w:p>
+    <w:p>
+      <w:pPr>
+        <w:jc w:val="center"/>
+        <w:rPr>
+          <w:sz w:val="36"/>
+          <w:szCs w:val="36"/>
+          <w:lang w:val="fr-CH"/>
+        </w:rPr>
+      </w:pPr>
+      <w:r>
+        <w:rPr>
+          <w:noProof/>
+          <w:sz w:val="36"/>
+          <w:szCs w:val="36"/>
+          <w:lang w:val="fr-CH"/>
+        </w:rPr>
+        <w:drawing>
+          <wp:inline distT="0" distB="0" distL="0" distR="0" wp14:anchorId="69B80410" wp14:editId="2580864E">
+            <wp:extent cx="1349663" cy="1987416"/>
+            <wp:effectExtent l="0" t="0" r="0" b="0"/>
+            <wp:docPr id="1" name="Picture 1"/>
+            <wp:cNvGraphicFramePr>
+              <a:graphicFrameLocks xmlns:a="http://schemas.openxmlformats.org/drawingml/2006/main" noChangeAspect="1"/>
+            </wp:cNvGraphicFramePr>
+            <a:graphic xmlns:a="http://schemas.openxmlformats.org/drawingml/2006/main">
+              <a:graphicData uri="http://schemas.openxmlformats.org/drawingml/2006/picture">
+                <pic:pic xmlns:pic="http://schemas.openxmlformats.org/drawingml/2006/picture">
+                  <pic:nvPicPr>
+                    <pic:cNvPr id="1" name="Picture 1"/>
+                    <pic:cNvPicPr/>
+                  </pic:nvPicPr>
+                  <pic:blipFill>
+                    <a:blip r:embed="rId4">
+                      <a:extLst>
+                        <a:ext uri="{28A0092B-C50C-407E-A947-70E740481C1C}">
+                          <a14:useLocalDpi xmlns:a14="http://schemas.microsoft.com/office/drawing/2010/main" val="0"/>
+                        </a:ext>
+                      </a:extLst>
+                    </a:blip>
+                    <a:stretch>
+                      <a:fillRect/>
+                    </a:stretch>
+                  </pic:blipFill>
+                  <pic:spPr>
+                    <a:xfrm>
+                      <a:off x="0" y="0"/>
+                      <a:ext cx="1361249" cy="2004477"/>
+                    </a:xfrm>
+                    <a:prstGeom prst="rect">
+                      <a:avLst/>
+                    </a:prstGeom>
+                  </pic:spPr>
+                </pic:pic>
+              </a:graphicData>
+            </a:graphic>
+          </wp:inline>
+        </w:drawing>
+      </w:r>
+      <w:r>
+        <w:rPr>
+          <w:noProof/>
+          <w:sz w:val="36"/>
+          <w:szCs w:val="36"/>
+          <w:lang w:val="fr-CH"/>
+        </w:rPr>
+        <w:drawing>
+          <wp:inline distT="0" distB="0" distL="0" distR="0" wp14:anchorId="280834D2" wp14:editId="4D1F1F40">
+            <wp:extent cx="3332018" cy="1968920"/>
+            <wp:effectExtent l="0" t="0" r="0" b="0"/>
+            <wp:docPr id="2" name="Picture 2"/>
+            <wp:cNvGraphicFramePr>
+              <a:graphicFrameLocks xmlns:a="http://schemas.openxmlformats.org/drawingml/2006/main" noChangeAspect="1"/>
+            </wp:cNvGraphicFramePr>
+            <a:graphic xmlns:a="http://schemas.openxmlformats.org/drawingml/2006/main">
+              <a:graphicData uri="http://schemas.openxmlformats.org/drawingml/2006/picture">
+                <pic:pic xmlns:pic="http://schemas.openxmlformats.org/drawingml/2006/picture">
+                  <pic:nvPicPr>
+                    <pic:cNvPr id="2" name="Picture 2"/>
+                    <pic:cNvPicPr/>
+                  </pic:nvPicPr>
+                  <pic:blipFill>
+                    <a:blip r:embed="rId5">
+                      <a:extLst>
+                        <a:ext uri="{28A0092B-C50C-407E-A947-70E740481C1C}">
+                          <a14:useLocalDpi xmlns:a14="http://schemas.microsoft.com/office/drawing/2010/main" val="0"/>
+                        </a:ext>
+                      </a:extLst>
+                    </a:blip>
+                    <a:stretch>
+                      <a:fillRect/>
+                    </a:stretch>
+                  </pic:blipFill>
+                  <pic:spPr>
+                    <a:xfrm>
+                      <a:off x="0" y="0"/>
+                      <a:ext cx="3379943" cy="1997239"/>
+                    </a:xfrm>
+                    <a:prstGeom prst="rect">
+                      <a:avLst/>
+                    </a:prstGeom>
+                  </pic:spPr>
+                </pic:pic>
+              </a:graphicData>
+            </a:graphic>
+          </wp:inline>
+        </w:drawing>
+      </w:r>
+    </w:p>
+    <w:p>
+      <w:pPr>
+        <w:rPr>
+          <w:sz w:val="36"/>
+          <w:szCs w:val="36"/>
+          <w:u w:val="single"/>
+          <w:lang w:val="fr-CH"/>
+        </w:rPr>
+      </w:pPr>
+      <w:r>
+        <w:rPr>
+          <w:sz w:val="36"/>
+          <w:szCs w:val="36"/>
+          <w:lang w:val="fr-CH"/>
+        </w:rPr>
+        <w:lastRenderedPageBreak/>
+        <w:t xml:space="preserve"> </w:t>
+      </w:r>
+      <w:r>
+        <w:rPr>
+          <w:sz w:val="36"/>
+          <w:szCs w:val="36"/>
+          <w:u w:val="single"/>
+          <w:lang w:val="fr-CH"/>
+        </w:rPr>
+        <w:t>Example with Fonts:</w:t>
+      </w:r>
+    </w:p>
+    <w:p>
+      <w:pPr>
+        <w:rPr>
+          <w:sz w:val="36"/>
+          <w:szCs w:val="36"/>
+          <w:lang w:val="fr-CH"/>
+        </w:rPr>
+      </w:pPr>
+      <w:r>
+        <w:rPr>
+          <w:sz w:val="36"/>
+          <w:szCs w:val="36"/>
+          <w:lang w:val="fr-CH"/>
+        </w:rPr>
+        <w:t>We need to Install Expo Font &amp; Expo Google Fonts/fontName</w:t>
+      </w:r>
+    </w:p>
+    <w:p>
+      <w:pPr>
+        <w:jc w:val="center"/>
+        <w:rPr>
+          <w:sz w:val="36"/>
+          <w:szCs w:val="36"/>
+          <w:lang w:val="fr-CH"/>
+        </w:rPr>
+      </w:pPr>
+      <w:r>
+        <w:rPr>
+          <w:noProof/>
+          <w:sz w:val="36"/>
+          <w:szCs w:val="36"/>
+          <w:lang w:val="fr-CH"/>
+        </w:rPr>
+        <w:drawing>
+          <wp:inline distT="0" distB="0" distL="0" distR="0" wp14:anchorId="4AEFEF7F" wp14:editId="1F2C6ED5">
+            <wp:extent cx="2195945" cy="3014042"/>
+            <wp:effectExtent l="0" t="0" r="1270" b="0"/>
+            <wp:docPr id="3" name="Picture 3"/>
+            <wp:cNvGraphicFramePr>
+              <a:graphicFrameLocks xmlns:a="http://schemas.openxmlformats.org/drawingml/2006/main" noChangeAspect="1"/>
+            </wp:cNvGraphicFramePr>
+            <a:graphic xmlns:a="http://schemas.openxmlformats.org/drawingml/2006/main">
+              <a:graphicData uri="http://schemas.openxmlformats.org/drawingml/2006/picture">
+                <pic:pic xmlns:pic="http://schemas.openxmlformats.org/drawingml/2006/picture">
+                  <pic:nvPicPr>
+                    <pic:cNvPr id="3" name="Picture 3"/>
+                    <pic:cNvPicPr/>
+                  </pic:nvPicPr>
+                  <pic:blipFill>
+                    <a:blip r:embed="rId6">
+                      <a:extLst>
+                        <a:ext uri="{28A0092B-C50C-407E-A947-70E740481C1C}">
+                          <a14:useLocalDpi xmlns:a14="http://schemas.microsoft.com/office/drawing/2010/main" val="0"/>
+                        </a:ext>
+                      </a:extLst>
+                    </a:blip>
+                    <a:stretch>
+                      <a:fillRect/>
+                    </a:stretch>
+                  </pic:blipFill>
+                  <pic:spPr>
+                    <a:xfrm>
+                      <a:off x="0" y="0"/>
+                      <a:ext cx="2204769" cy="3026153"/>
+                    </a:xfrm>
+                    <a:prstGeom prst="rect">
+                      <a:avLst/>
+                    </a:prstGeom>
+                  </pic:spPr>
+                </pic:pic>
+              </a:graphicData>
+            </a:graphic>
+          </wp:inline>
+        </w:drawing>
+      </w:r>
+    </w:p>
+    <w:p>
+      <w:pPr>
+        <w:rPr>
+          <w:sz w:val="36"/>
+          <w:szCs w:val="36"/>
+          <w:lang w:val="fr-CH"/>
+        </w:rPr>
+      </w:pPr>
+      <w:r>
+        <w:rPr>
+          <w:sz w:val="36"/>
+          <w:szCs w:val="36"/>
+          <w:lang w:val="fr-CH"/>
+        </w:rPr>
+        <w:t>In APP:</w:t>
+      </w:r>
+    </w:p>
+    <w:p>
+      <w:pPr>
+        <w:shd w:val="clear" w:color="auto" w:fill="1E1E1E"/>
+        <w:spacing w:line="270" w:lineRule="atLeast"/>
+        <w:rPr>
+          <w:rFonts w:ascii="Menlo" w:eastAsia="Times New Roman" w:hAnsi="Menlo" w:cs="Menlo"/>
+          <w:color w:val="D4D4D4"/>
+          <w:sz w:val="18"/>
+          <w:szCs w:val="18"/>
+        </w:rPr>
+      </w:pPr>
+      <w:r>
+        <w:rPr>
+          <w:rFonts w:ascii="Menlo" w:eastAsia="Times New Roman" w:hAnsi="Menlo" w:cs="Menlo"/>
+          <w:color w:val="C586C0"/>
+          <w:sz w:val="18"/>
+          <w:szCs w:val="18"/>
+        </w:rPr>
+        <w:t>import</w:t>
+      </w:r>
+      <w:r>
+        <w:rPr>
+          <w:rFonts w:ascii="Menlo" w:eastAsia="Times New Roman" w:hAnsi="Menlo" w:cs="Menlo"/>
+          <w:color w:val="D4D4D4"/>
+          <w:sz w:val="18"/>
+          <w:szCs w:val="18"/>
+        </w:rPr>
+        <w:t xml:space="preserve"> {</w:t>
+      </w:r>
+      <w:r>
+        <w:rPr>
+          <w:rFonts w:ascii="Menlo" w:eastAsia="Times New Roman" w:hAnsi="Menlo" w:cs="Menlo"/>
+          <w:color w:val="9CDCFE"/>
+          <w:sz w:val="18"/>
+          <w:szCs w:val="18"/>
+        </w:rPr>
+        <w:t>useFonts</w:t>
+      </w:r>
+      <w:r>
+        <w:rPr>
+          <w:rFonts w:ascii="Menlo" w:eastAsia="Times New Roman" w:hAnsi="Menlo" w:cs="Menlo"/>
+          <w:color w:val="D4D4D4"/>
+          <w:sz w:val="18"/>
+          <w:szCs w:val="18"/>
+        </w:rPr>
+        <w:t xml:space="preserve"> </w:t>
+      </w:r>
+      <w:r>
+        <w:rPr>
+          <w:rFonts w:ascii="Menlo" w:eastAsia="Times New Roman" w:hAnsi="Menlo" w:cs="Menlo"/>
+          <w:color w:val="C586C0"/>
+          <w:sz w:val="18"/>
+          <w:szCs w:val="18"/>
+        </w:rPr>
+        <w:t>as</w:t>
+      </w:r>
+      <w:r>
+        <w:rPr>
+          <w:rFonts w:ascii="Menlo" w:eastAsia="Times New Roman" w:hAnsi="Menlo" w:cs="Menlo"/>
+          <w:color w:val="D4D4D4"/>
+          <w:sz w:val="18"/>
+          <w:szCs w:val="18"/>
+        </w:rPr>
+        <w:t xml:space="preserve"> </w:t>
+      </w:r>
+      <w:r>
+        <w:rPr>
+          <w:rFonts w:ascii="Menlo" w:eastAsia="Times New Roman" w:hAnsi="Menlo" w:cs="Menlo"/>
+          <w:color w:val="9CDCFE"/>
+          <w:sz w:val="18"/>
+          <w:szCs w:val="18"/>
+        </w:rPr>
+        <w:t>useOswald</w:t>
+      </w:r>
+      <w:r>
+        <w:rPr>
+          <w:rFonts w:ascii="Menlo" w:eastAsia="Times New Roman" w:hAnsi="Menlo" w:cs="Menlo"/>
+          <w:color w:val="D4D4D4"/>
+          <w:sz w:val="18"/>
+          <w:szCs w:val="18"/>
+        </w:rPr>
+        <w:t>,</w:t>
+      </w:r>
+      <w:r>
+        <w:rPr>
+          <w:rFonts w:ascii="Menlo" w:eastAsia="Times New Roman" w:hAnsi="Menlo" w:cs="Menlo"/>
+          <w:color w:val="D4D4D4"/>
+          <w:sz w:val="18"/>
+          <w:szCs w:val="18"/>
+          <w:lang w:val="fr-CH"/>
+        </w:rPr>
+        <w:t xml:space="preserve"> </w:t>
+      </w:r>
+      <w:r>
+        <w:rPr>
+          <w:rFonts w:ascii="Menlo" w:eastAsia="Times New Roman" w:hAnsi="Menlo" w:cs="Menlo"/>
+          <w:color w:val="9CDCFE"/>
+          <w:sz w:val="18"/>
+          <w:szCs w:val="18"/>
+        </w:rPr>
+        <w:t>Oswald_400Regular</w:t>
+      </w:r>
+      <w:r>
+        <w:rPr>
+          <w:rFonts w:ascii="Menlo" w:eastAsia="Times New Roman" w:hAnsi="Menlo" w:cs="Menlo"/>
+          <w:color w:val="D4D4D4"/>
+          <w:sz w:val="18"/>
+          <w:szCs w:val="18"/>
+        </w:rPr>
+        <w:t xml:space="preserve">} </w:t>
+      </w:r>
+      <w:r>
+        <w:rPr>
+          <w:rFonts w:ascii="Menlo" w:eastAsia="Times New Roman" w:hAnsi="Menlo" w:cs="Menlo"/>
+          <w:color w:val="C586C0"/>
+          <w:sz w:val="18"/>
+          <w:szCs w:val="18"/>
+        </w:rPr>
+        <w:t>from</w:t>
+      </w:r>
+      <w:r>
+        <w:rPr>
+          <w:rFonts w:ascii="Menlo" w:eastAsia="Times New Roman" w:hAnsi="Menlo" w:cs="Menlo"/>
+          <w:color w:val="D4D4D4"/>
+          <w:sz w:val="18"/>
+          <w:szCs w:val="18"/>
+        </w:rPr>
+        <w:t xml:space="preserve"> </w:t>
+      </w:r>
+      <w:r>
+        <w:rPr>
+          <w:rFonts w:ascii="Menlo" w:eastAsia="Times New Roman" w:hAnsi="Menlo" w:cs="Menlo"/>
+          <w:color w:val="CE9178"/>
+          <w:sz w:val="18"/>
+          <w:szCs w:val="18"/>
+        </w:rPr>
+        <w:t>"@expo-google-fonts/oswald"</w:t>
+      </w:r>
+      <w:r>
+        <w:rPr>
+          <w:rFonts w:ascii="Menlo" w:eastAsia="Times New Roman" w:hAnsi="Menlo" w:cs="Menlo"/>
+          <w:color w:val="D4D4D4"/>
+          <w:sz w:val="18"/>
+          <w:szCs w:val="18"/>
+        </w:rPr>
+        <w:t>;</w:t>
+      </w:r>
+    </w:p>
+    <w:p>
+      <w:pPr>
+        <w:shd w:val="clear" w:color="auto" w:fill="1E1E1E"/>
+        <w:spacing w:line="270" w:lineRule="atLeast"/>
+        <w:rPr>
+          <w:rFonts w:ascii="Menlo" w:eastAsia="Times New Roman" w:hAnsi="Menlo" w:cs="Menlo"/>
+          <w:color w:val="D4D4D4"/>
+          <w:sz w:val="18"/>
+          <w:szCs w:val="18"/>
+        </w:rPr>
+      </w:pPr>
+      <w:r>
+        <w:rPr>
+          <w:rFonts w:ascii="Menlo" w:eastAsia="Times New Roman" w:hAnsi="Menlo" w:cs="Menlo"/>
+          <w:color w:val="C586C0"/>
+          <w:sz w:val="18"/>
+          <w:szCs w:val="18"/>
+        </w:rPr>
+        <w:t>import</w:t>
+      </w:r>
+      <w:r>
+        <w:rPr>
+          <w:rFonts w:ascii="Menlo" w:eastAsia="Times New Roman" w:hAnsi="Menlo" w:cs="Menlo"/>
+          <w:color w:val="D4D4D4"/>
+          <w:sz w:val="18"/>
+          <w:szCs w:val="18"/>
+        </w:rPr>
+        <w:t xml:space="preserve"> { </w:t>
+      </w:r>
+      <w:r>
+        <w:rPr>
+          <w:rFonts w:ascii="Menlo" w:eastAsia="Times New Roman" w:hAnsi="Menlo" w:cs="Menlo"/>
+          <w:color w:val="9CDCFE"/>
+          <w:sz w:val="18"/>
+          <w:szCs w:val="18"/>
+        </w:rPr>
+        <w:t>useFonts</w:t>
+      </w:r>
+      <w:r>
+        <w:rPr>
+          <w:rFonts w:ascii="Menlo" w:eastAsia="Times New Roman" w:hAnsi="Menlo" w:cs="Menlo"/>
+          <w:color w:val="D4D4D4"/>
+          <w:sz w:val="18"/>
+          <w:szCs w:val="18"/>
+        </w:rPr>
+        <w:t xml:space="preserve"> </w:t>
+      </w:r>
+      <w:r>
+        <w:rPr>
+          <w:rFonts w:ascii="Menlo" w:eastAsia="Times New Roman" w:hAnsi="Menlo" w:cs="Menlo"/>
+          <w:color w:val="C586C0"/>
+          <w:sz w:val="18"/>
+          <w:szCs w:val="18"/>
+        </w:rPr>
+        <w:t>as</w:t>
+      </w:r>
+      <w:r>
+        <w:rPr>
+          <w:rFonts w:ascii="Menlo" w:eastAsia="Times New Roman" w:hAnsi="Menlo" w:cs="Menlo"/>
+          <w:color w:val="D4D4D4"/>
+          <w:sz w:val="18"/>
+          <w:szCs w:val="18"/>
+        </w:rPr>
+        <w:t xml:space="preserve"> </w:t>
+      </w:r>
+      <w:r>
+        <w:rPr>
+          <w:rFonts w:ascii="Menlo" w:eastAsia="Times New Roman" w:hAnsi="Menlo" w:cs="Menlo"/>
+          <w:color w:val="9CDCFE"/>
+          <w:sz w:val="18"/>
+          <w:szCs w:val="18"/>
+        </w:rPr>
+        <w:t>useLato</w:t>
+      </w:r>
+      <w:r>
+        <w:rPr>
+          <w:rFonts w:ascii="Menlo" w:eastAsia="Times New Roman" w:hAnsi="Menlo" w:cs="Menlo"/>
+          <w:color w:val="D4D4D4"/>
+          <w:sz w:val="18"/>
+          <w:szCs w:val="18"/>
+        </w:rPr>
+        <w:t xml:space="preserve">, </w:t>
+      </w:r>
+      <w:r>
+        <w:rPr>
+          <w:rFonts w:ascii="Menlo" w:eastAsia="Times New Roman" w:hAnsi="Menlo" w:cs="Menlo"/>
+          <w:color w:val="9CDCFE"/>
+          <w:sz w:val="18"/>
+          <w:szCs w:val="18"/>
+        </w:rPr>
+        <w:t>Lato_400Regular</w:t>
+      </w:r>
+      <w:r>
+        <w:rPr>
+          <w:rFonts w:ascii="Menlo" w:eastAsia="Times New Roman" w:hAnsi="Menlo" w:cs="Menlo"/>
+          <w:color w:val="D4D4D4"/>
+          <w:sz w:val="18"/>
+          <w:szCs w:val="18"/>
+        </w:rPr>
+        <w:t xml:space="preserve"> } </w:t>
+      </w:r>
+      <w:r>
+        <w:rPr>
+          <w:rFonts w:ascii="Menlo" w:eastAsia="Times New Roman" w:hAnsi="Menlo" w:cs="Menlo"/>
+          <w:color w:val="C586C0"/>
+          <w:sz w:val="18"/>
+          <w:szCs w:val="18"/>
+        </w:rPr>
+        <w:t>from</w:t>
+      </w:r>
+      <w:r>
+        <w:rPr>
+          <w:rFonts w:ascii="Menlo" w:eastAsia="Times New Roman" w:hAnsi="Menlo" w:cs="Menlo"/>
+          <w:color w:val="D4D4D4"/>
+          <w:sz w:val="18"/>
+          <w:szCs w:val="18"/>
+        </w:rPr>
+        <w:t xml:space="preserve"> </w:t>
+      </w:r>
+      <w:r>
+        <w:rPr>
+          <w:rFonts w:ascii="Menlo" w:eastAsia="Times New Roman" w:hAnsi="Menlo" w:cs="Menlo"/>
+          <w:color w:val="CE9178"/>
+          <w:sz w:val="18"/>
+          <w:szCs w:val="18"/>
+        </w:rPr>
+        <w:t>"@expo-google-fonts/lato"</w:t>
+      </w:r>
+      <w:r>
+        <w:rPr>
+          <w:rFonts w:ascii="Menlo" w:eastAsia="Times New Roman" w:hAnsi="Menlo" w:cs="Menlo"/>
+          <w:color w:val="D4D4D4"/>
+          <w:sz w:val="18"/>
+          <w:szCs w:val="18"/>
+        </w:rPr>
+        <w:t>;</w:t>
+      </w:r>
+    </w:p>
+    <w:p>
+      <w:pPr>
+        <w:rPr>
+          <w:sz w:val="36"/>
+          <w:szCs w:val="36"/>
+          <w:lang w:val="fr-CH"/>
+        </w:rPr>
+      </w:pPr>
+    </w:p>
+    <w:p>
+      <w:pPr>
+        <w:shd w:val="clear" w:color="auto" w:fill="1E1E1E"/>
+        <w:spacing w:line="270" w:lineRule="atLeast"/>
+        <w:rPr>
+          <w:rFonts w:ascii="Menlo" w:eastAsia="Times New Roman" w:hAnsi="Menlo" w:cs="Menlo"/>
+          <w:color w:val="D4D4D4"/>
+          <w:sz w:val="18"/>
+          <w:szCs w:val="18"/>
+        </w:rPr>
+      </w:pPr>
+      <w:r>
+        <w:rPr>
+          <w:rFonts w:ascii="Menlo" w:eastAsia="Times New Roman" w:hAnsi="Menlo" w:cs="Menlo"/>
+          <w:color w:val="C586C0"/>
+          <w:sz w:val="18"/>
+          <w:szCs w:val="18"/>
+        </w:rPr>
+        <w:t>export</w:t>
+      </w:r>
+      <w:r>
+        <w:rPr>
+          <w:rFonts w:ascii="Menlo" w:eastAsia="Times New Roman" w:hAnsi="Menlo" w:cs="Menlo"/>
+          <w:color w:val="D4D4D4"/>
+          <w:sz w:val="18"/>
+          <w:szCs w:val="18"/>
+        </w:rPr>
+        <w:t xml:space="preserve"> </w:t>
+      </w:r>
+      <w:r>
+        <w:rPr>
+          <w:rFonts w:ascii="Menlo" w:eastAsia="Times New Roman" w:hAnsi="Menlo" w:cs="Menlo"/>
+          <w:color w:val="C586C0"/>
+          <w:sz w:val="18"/>
+          <w:szCs w:val="18"/>
+        </w:rPr>
+        <w:t>default</w:t>
+      </w:r>
+      <w:r>
+        <w:rPr>
+          <w:rFonts w:ascii="Menlo" w:eastAsia="Times New Roman" w:hAnsi="Menlo" w:cs="Menlo"/>
+          <w:color w:val="D4D4D4"/>
+          <w:sz w:val="18"/>
+          <w:szCs w:val="18"/>
+        </w:rPr>
+        <w:t xml:space="preserve"> </w:t>
+      </w:r>
+      <w:r>
+        <w:rPr>
+          <w:rFonts w:ascii="Menlo" w:eastAsia="Times New Roman" w:hAnsi="Menlo" w:cs="Menlo"/>
+          <w:color w:val="569CD6"/>
+          <w:sz w:val="18"/>
+          <w:szCs w:val="18"/>
+        </w:rPr>
+        <w:t>function</w:t>
+      </w:r>
+      <w:r>
+        <w:rPr>
+          <w:rFonts w:ascii="Menlo" w:eastAsia="Times New Roman" w:hAnsi="Menlo" w:cs="Menlo"/>
+          <w:color w:val="D4D4D4"/>
+          <w:sz w:val="18"/>
+          <w:szCs w:val="18"/>
+        </w:rPr>
+        <w:t xml:space="preserve"> </w:t>
+      </w:r>
+      <w:r>
+        <w:rPr>
+          <w:rFonts w:ascii="Menlo" w:eastAsia="Times New Roman" w:hAnsi="Menlo" w:cs="Menlo"/>
+          <w:color w:val="DCDCAA"/>
+          <w:sz w:val="18"/>
+          <w:szCs w:val="18"/>
+        </w:rPr>
+        <w:t>App</w:t>
+      </w:r>
+      <w:r>
+        <w:rPr>
+          <w:rFonts w:ascii="Menlo" w:eastAsia="Times New Roman" w:hAnsi="Menlo" w:cs="Menlo"/>
+          <w:color w:val="D4D4D4"/>
+          <w:sz w:val="18"/>
+          <w:szCs w:val="18"/>
+        </w:rPr>
+        <w:t>() {</w:t>
+      </w:r>
+    </w:p>
+    <w:p>
+      <w:pPr>
+        <w:shd w:val="clear" w:color="auto" w:fill="1E1E1E"/>
+        <w:spacing w:line="270" w:lineRule="atLeast"/>
+        <w:rPr>
+          <w:rFonts w:ascii="Menlo" w:eastAsia="Times New Roman" w:hAnsi="Menlo" w:cs="Menlo"/>
+          <w:color w:val="D4D4D4"/>
+          <w:sz w:val="18"/>
+          <w:szCs w:val="18"/>
+        </w:rPr>
+      </w:pPr>
+    </w:p>
+    <w:p>
+      <w:pPr>
+        <w:shd w:val="clear" w:color="auto" w:fill="1E1E1E"/>
+        <w:spacing w:line="270" w:lineRule="atLeast"/>
+        <w:rPr>
+          <w:rFonts w:ascii="Menlo" w:eastAsia="Times New Roman" w:hAnsi="Menlo" w:cs="Menlo"/>
+          <w:color w:val="D4D4D4"/>
+          <w:sz w:val="18"/>
+          <w:szCs w:val="18"/>
+        </w:rPr>
+      </w:pPr>
+      <w:r>
+        <w:rPr>
+          <w:rFonts w:ascii="Menlo" w:eastAsia="Times New Roman" w:hAnsi="Menlo" w:cs="Menlo"/>
+          <w:color w:val="D4D4D4"/>
+          <w:sz w:val="18"/>
+          <w:szCs w:val="18"/>
+        </w:rPr>
+        <w:t xml:space="preserve">  </w:t>
+      </w:r>
+      <w:r>
+        <w:rPr>
+          <w:rFonts w:ascii="Menlo" w:eastAsia="Times New Roman" w:hAnsi="Menlo" w:cs="Menlo"/>
+          <w:color w:val="6A9955"/>
+          <w:sz w:val="18"/>
+          <w:szCs w:val="18"/>
+        </w:rPr>
+        <w:t>// Loading Fonts</w:t>
+      </w:r>
+    </w:p>
+    <w:p>
+      <w:pPr>
+        <w:shd w:val="clear" w:color="auto" w:fill="1E1E1E"/>
+        <w:spacing w:line="270" w:lineRule="atLeast"/>
+        <w:rPr>
+          <w:rFonts w:ascii="Menlo" w:eastAsia="Times New Roman" w:hAnsi="Menlo" w:cs="Menlo"/>
+          <w:color w:val="D4D4D4"/>
+          <w:sz w:val="18"/>
+          <w:szCs w:val="18"/>
+        </w:rPr>
+      </w:pPr>
+      <w:r>
+        <w:rPr>
+          <w:rFonts w:ascii="Menlo" w:eastAsia="Times New Roman" w:hAnsi="Menlo" w:cs="Menlo"/>
+          <w:color w:val="D4D4D4"/>
+          <w:sz w:val="18"/>
+          <w:szCs w:val="18"/>
+        </w:rPr>
+        <w:t xml:space="preserve">  </w:t>
+      </w:r>
+      <w:r>
+        <w:rPr>
+          <w:rFonts w:ascii="Menlo" w:eastAsia="Times New Roman" w:hAnsi="Menlo" w:cs="Menlo"/>
+          <w:color w:val="569CD6"/>
+          <w:sz w:val="18"/>
+          <w:szCs w:val="18"/>
+        </w:rPr>
+        <w:t>const</w:t>
+      </w:r>
+      <w:r>
+        <w:rPr>
+          <w:rFonts w:ascii="Menlo" w:eastAsia="Times New Roman" w:hAnsi="Menlo" w:cs="Menlo"/>
+          <w:color w:val="D4D4D4"/>
+          <w:sz w:val="18"/>
+          <w:szCs w:val="18"/>
+        </w:rPr>
+        <w:t xml:space="preserve"> [</w:t>
+      </w:r>
+      <w:r>
+        <w:rPr>
+          <w:rFonts w:ascii="Menlo" w:eastAsia="Times New Roman" w:hAnsi="Menlo" w:cs="Menlo"/>
+          <w:color w:val="4FC1FF"/>
+          <w:sz w:val="18"/>
+          <w:szCs w:val="18"/>
+        </w:rPr>
+        <w:t>oswaldLoaded</w:t>
+      </w:r>
+      <w:r>
+        <w:rPr>
+          <w:rFonts w:ascii="Menlo" w:eastAsia="Times New Roman" w:hAnsi="Menlo" w:cs="Menlo"/>
+          <w:color w:val="D4D4D4"/>
+          <w:sz w:val="18"/>
+          <w:szCs w:val="18"/>
+        </w:rPr>
+        <w:t xml:space="preserve">] = </w:t>
+      </w:r>
+      <w:r>
+        <w:rPr>
+          <w:rFonts w:ascii="Menlo" w:eastAsia="Times New Roman" w:hAnsi="Menlo" w:cs="Menlo"/>
+          <w:color w:val="DCDCAA"/>
+          <w:sz w:val="18"/>
+          <w:szCs w:val="18"/>
+        </w:rPr>
+        <w:t>useOswald</w:t>
+      </w:r>
+      <w:r>
+        <w:rPr>
+          <w:rFonts w:ascii="Menlo" w:eastAsia="Times New Roman" w:hAnsi="Menlo" w:cs="Menlo"/>
+          <w:color w:val="D4D4D4"/>
+          <w:sz w:val="18"/>
+          <w:szCs w:val="18"/>
+        </w:rPr>
+        <w:t>({</w:t>
+      </w:r>
+    </w:p>
+    <w:p>
+      <w:pPr>
+        <w:shd w:val="clear" w:color="auto" w:fill="1E1E1E"/>
+        <w:spacing w:line="270" w:lineRule="atLeast"/>
+        <w:rPr>
+          <w:rFonts w:ascii="Menlo" w:eastAsia="Times New Roman" w:hAnsi="Menlo" w:cs="Menlo"/>
+          <w:color w:val="D4D4D4"/>
+          <w:sz w:val="18"/>
+          <w:szCs w:val="18"/>
+        </w:rPr>
+      </w:pPr>
+      <w:r>
+        <w:rPr>
+          <w:rFonts w:ascii="Menlo" w:eastAsia="Times New Roman" w:hAnsi="Menlo" w:cs="Menlo"/>
+          <w:color w:val="D4D4D4"/>
+          <w:sz w:val="18"/>
+          <w:szCs w:val="18"/>
+        </w:rPr>
+        <w:t xml:space="preserve">    </w:t>
+      </w:r>
+      <w:r>
+        <w:rPr>
+          <w:rFonts w:ascii="Menlo" w:eastAsia="Times New Roman" w:hAnsi="Menlo" w:cs="Menlo"/>
+          <w:color w:val="9CDCFE"/>
+          <w:sz w:val="18"/>
+          <w:szCs w:val="18"/>
+        </w:rPr>
+        <w:t>Oswald_400Regular</w:t>
+      </w:r>
+      <w:r>
+        <w:rPr>
+          <w:rFonts w:ascii="Menlo" w:eastAsia="Times New Roman" w:hAnsi="Menlo" w:cs="Menlo"/>
+          <w:color w:val="D4D4D4"/>
+          <w:sz w:val="18"/>
+          <w:szCs w:val="18"/>
+        </w:rPr>
+        <w:t>,</w:t>
+      </w:r>
+    </w:p>
+    <w:p>
+      <w:pPr>
+        <w:shd w:val="clear" w:color="auto" w:fill="1E1E1E"/>
+        <w:spacing w:line="270" w:lineRule="atLeast"/>
+        <w:rPr>
+          <w:rFonts w:ascii="Menlo" w:eastAsia="Times New Roman" w:hAnsi="Menlo" w:cs="Menlo"/>
+          <w:color w:val="D4D4D4"/>
+          <w:sz w:val="18"/>
+          <w:szCs w:val="18"/>
+        </w:rPr>
+      </w:pPr>
+      <w:r>
+        <w:rPr>
+          <w:rFonts w:ascii="Menlo" w:eastAsia="Times New Roman" w:hAnsi="Menlo" w:cs="Menlo"/>
+          <w:color w:val="D4D4D4"/>
+          <w:sz w:val="18"/>
+          <w:szCs w:val="18"/>
+        </w:rPr>
+        <w:t xml:space="preserve">  });</w:t>
+      </w:r>
+    </w:p>
+    <w:p>
+      <w:pPr>
+        <w:shd w:val="clear" w:color="auto" w:fill="1E1E1E"/>
+        <w:spacing w:line="270" w:lineRule="atLeast"/>
+        <w:rPr>
+          <w:rFonts w:ascii="Menlo" w:eastAsia="Times New Roman" w:hAnsi="Menlo" w:cs="Menlo"/>
+          <w:color w:val="D4D4D4"/>
+          <w:sz w:val="18"/>
+          <w:szCs w:val="18"/>
+        </w:rPr>
+      </w:pPr>
+      <w:r>
+        <w:rPr>
+          <w:rFonts w:ascii="Menlo" w:eastAsia="Times New Roman" w:hAnsi="Menlo" w:cs="Menlo"/>
+          <w:color w:val="D4D4D4"/>
+          <w:sz w:val="18"/>
+          <w:szCs w:val="18"/>
+        </w:rPr>
+        <w:t xml:space="preserve">  </w:t>
+      </w:r>
+      <w:r>
+        <w:rPr>
+          <w:rFonts w:ascii="Menlo" w:eastAsia="Times New Roman" w:hAnsi="Menlo" w:cs="Menlo"/>
+          <w:color w:val="569CD6"/>
+          <w:sz w:val="18"/>
+          <w:szCs w:val="18"/>
+        </w:rPr>
+        <w:t>const</w:t>
+      </w:r>
+      <w:r>
+        <w:rPr>
+          <w:rFonts w:ascii="Menlo" w:eastAsia="Times New Roman" w:hAnsi="Menlo" w:cs="Menlo"/>
+          <w:color w:val="D4D4D4"/>
+          <w:sz w:val="18"/>
+          <w:szCs w:val="18"/>
+        </w:rPr>
+        <w:t xml:space="preserve"> [</w:t>
+      </w:r>
+      <w:r>
+        <w:rPr>
+          <w:rFonts w:ascii="Menlo" w:eastAsia="Times New Roman" w:hAnsi="Menlo" w:cs="Menlo"/>
+          <w:color w:val="4FC1FF"/>
+          <w:sz w:val="18"/>
+          <w:szCs w:val="18"/>
+        </w:rPr>
+        <w:t>latoLoaded</w:t>
+      </w:r>
+      <w:r>
+        <w:rPr>
+          <w:rFonts w:ascii="Menlo" w:eastAsia="Times New Roman" w:hAnsi="Menlo" w:cs="Menlo"/>
+          <w:color w:val="D4D4D4"/>
+          <w:sz w:val="18"/>
+          <w:szCs w:val="18"/>
+        </w:rPr>
+        <w:t xml:space="preserve">] = </w:t>
+      </w:r>
+      <w:r>
+        <w:rPr>
+          <w:rFonts w:ascii="Menlo" w:eastAsia="Times New Roman" w:hAnsi="Menlo" w:cs="Menlo"/>
+          <w:color w:val="DCDCAA"/>
+          <w:sz w:val="18"/>
+          <w:szCs w:val="18"/>
+        </w:rPr>
+        <w:t>useLato</w:t>
+      </w:r>
+      <w:r>
+        <w:rPr>
+          <w:rFonts w:ascii="Menlo" w:eastAsia="Times New Roman" w:hAnsi="Menlo" w:cs="Menlo"/>
+          <w:color w:val="D4D4D4"/>
+          <w:sz w:val="18"/>
+          <w:szCs w:val="18"/>
+        </w:rPr>
+        <w:t>({</w:t>
+      </w:r>
+    </w:p>
+    <w:p>
+      <w:pPr>
+        <w:shd w:val="clear" w:color="auto" w:fill="1E1E1E"/>
+        <w:spacing w:line="270" w:lineRule="atLeast"/>
+        <w:rPr>
+          <w:rFonts w:ascii="Menlo" w:eastAsia="Times New Roman" w:hAnsi="Menlo" w:cs="Menlo"/>
+          <w:color w:val="D4D4D4"/>
+          <w:sz w:val="18"/>
+          <w:szCs w:val="18"/>
+        </w:rPr>
+      </w:pPr>
+      <w:r>
+        <w:rPr>
+          <w:rFonts w:ascii="Menlo" w:eastAsia="Times New Roman" w:hAnsi="Menlo" w:cs="Menlo"/>
+          <w:color w:val="D4D4D4"/>
+          <w:sz w:val="18"/>
+          <w:szCs w:val="18"/>
+        </w:rPr>
+        <w:t xml:space="preserve">    </w:t>
+      </w:r>
+      <w:r>
+        <w:rPr>
+          <w:rFonts w:ascii="Menlo" w:eastAsia="Times New Roman" w:hAnsi="Menlo" w:cs="Menlo"/>
+          <w:color w:val="9CDCFE"/>
+          <w:sz w:val="18"/>
+          <w:szCs w:val="18"/>
+        </w:rPr>
+        <w:t>Lato_400Regular</w:t>
+      </w:r>
+      <w:r>
+        <w:rPr>
+          <w:rFonts w:ascii="Menlo" w:eastAsia="Times New Roman" w:hAnsi="Menlo" w:cs="Menlo"/>
+          <w:color w:val="D4D4D4"/>
+          <w:sz w:val="18"/>
+          <w:szCs w:val="18"/>
+        </w:rPr>
+        <w:t>,</w:t>
+      </w:r>
+    </w:p>
+    <w:p>
+      <w:pPr>
+        <w:shd w:val="clear" w:color="auto" w:fill="1E1E1E"/>
+        <w:spacing w:line="270" w:lineRule="atLeast"/>
+        <w:rPr>
+          <w:rFonts w:ascii="Menlo" w:eastAsia="Times New Roman" w:hAnsi="Menlo" w:cs="Menlo"/>
+          <w:color w:val="D4D4D4"/>
+          <w:sz w:val="18"/>
+          <w:szCs w:val="18"/>
+        </w:rPr>
+      </w:pPr>
+      <w:r>
+        <w:rPr>
+          <w:rFonts w:ascii="Menlo" w:eastAsia="Times New Roman" w:hAnsi="Menlo" w:cs="Menlo"/>
+          <w:color w:val="D4D4D4"/>
+          <w:sz w:val="18"/>
+          <w:szCs w:val="18"/>
+        </w:rPr>
+        <w:t xml:space="preserve">  });</w:t>
+      </w:r>
+    </w:p>
+    <w:p>
+      <w:pPr>
+        <w:shd w:val="clear" w:color="auto" w:fill="1E1E1E"/>
+        <w:spacing w:line="270" w:lineRule="atLeast"/>
+        <w:rPr>
+          <w:rFonts w:ascii="Menlo" w:eastAsia="Times New Roman" w:hAnsi="Menlo" w:cs="Menlo"/>
+          <w:color w:val="D4D4D4"/>
+          <w:sz w:val="18"/>
+          <w:szCs w:val="18"/>
+        </w:rPr>
+      </w:pPr>
+      <w:r>
+        <w:rPr>
+          <w:rFonts w:ascii="Menlo" w:eastAsia="Times New Roman" w:hAnsi="Menlo" w:cs="Menlo"/>
+          <w:color w:val="D4D4D4"/>
+          <w:sz w:val="18"/>
+          <w:szCs w:val="18"/>
+        </w:rPr>
+        <w:t xml:space="preserve">  </w:t>
+      </w:r>
+      <w:r>
+        <w:rPr>
+          <w:rFonts w:ascii="Menlo" w:eastAsia="Times New Roman" w:hAnsi="Menlo" w:cs="Menlo"/>
+          <w:color w:val="C586C0"/>
+          <w:sz w:val="18"/>
+          <w:szCs w:val="18"/>
+        </w:rPr>
+        <w:t>if</w:t>
+      </w:r>
+      <w:r>
+        <w:rPr>
+          <w:rFonts w:ascii="Menlo" w:eastAsia="Times New Roman" w:hAnsi="Menlo" w:cs="Menlo"/>
+          <w:color w:val="D4D4D4"/>
+          <w:sz w:val="18"/>
+          <w:szCs w:val="18"/>
+        </w:rPr>
+        <w:t xml:space="preserve"> (!</w:t>
+      </w:r>
+      <w:r>
+        <w:rPr>
+          <w:rFonts w:ascii="Menlo" w:eastAsia="Times New Roman" w:hAnsi="Menlo" w:cs="Menlo"/>
+          <w:color w:val="4FC1FF"/>
+          <w:sz w:val="18"/>
+          <w:szCs w:val="18"/>
+        </w:rPr>
+        <w:t>oswaldLoaded</w:t>
+      </w:r>
+      <w:r>
+        <w:rPr>
+          <w:rFonts w:ascii="Menlo" w:eastAsia="Times New Roman" w:hAnsi="Menlo" w:cs="Menlo"/>
+          <w:color w:val="D4D4D4"/>
+          <w:sz w:val="18"/>
+          <w:szCs w:val="18"/>
+        </w:rPr>
+        <w:t xml:space="preserve"> || !</w:t>
+      </w:r>
+      <w:r>
+        <w:rPr>
+          <w:rFonts w:ascii="Menlo" w:eastAsia="Times New Roman" w:hAnsi="Menlo" w:cs="Menlo"/>
+          <w:color w:val="4FC1FF"/>
+          <w:sz w:val="18"/>
+          <w:szCs w:val="18"/>
+        </w:rPr>
+        <w:t>latoLoaded</w:t>
+      </w:r>
+      <w:r>
+        <w:rPr>
+          <w:rFonts w:ascii="Menlo" w:eastAsia="Times New Roman" w:hAnsi="Menlo" w:cs="Menlo"/>
+          <w:color w:val="D4D4D4"/>
+          <w:sz w:val="18"/>
+          <w:szCs w:val="18"/>
+        </w:rPr>
+        <w:t>) {</w:t>
+      </w:r>
+    </w:p>
+    <w:p>
+      <w:pPr>
+        <w:shd w:val="clear" w:color="auto" w:fill="1E1E1E"/>
+        <w:spacing w:line="270" w:lineRule="atLeast"/>
+        <w:rPr>
+          <w:rFonts w:ascii="Menlo" w:eastAsia="Times New Roman" w:hAnsi="Menlo" w:cs="Menlo"/>
+          <w:color w:val="D4D4D4"/>
+          <w:sz w:val="18"/>
+          <w:szCs w:val="18"/>
+        </w:rPr>
+      </w:pPr>
+      <w:r>
+        <w:rPr>
+          <w:rFonts w:ascii="Menlo" w:eastAsia="Times New Roman" w:hAnsi="Menlo" w:cs="Menlo"/>
+          <w:color w:val="D4D4D4"/>
+          <w:sz w:val="18"/>
+          <w:szCs w:val="18"/>
+        </w:rPr>
+        <w:t xml:space="preserve">    </w:t>
+      </w:r>
+      <w:r>
+        <w:rPr>
+          <w:rFonts w:ascii="Menlo" w:eastAsia="Times New Roman" w:hAnsi="Menlo" w:cs="Menlo"/>
+          <w:color w:val="C586C0"/>
+          <w:sz w:val="18"/>
+          <w:szCs w:val="18"/>
+        </w:rPr>
+        <w:t>return</w:t>
+      </w:r>
+      <w:r>
+        <w:rPr>
+          <w:rFonts w:ascii="Menlo" w:eastAsia="Times New Roman" w:hAnsi="Menlo" w:cs="Menlo"/>
+          <w:color w:val="D4D4D4"/>
+          <w:sz w:val="18"/>
+          <w:szCs w:val="18"/>
+        </w:rPr>
+        <w:t xml:space="preserve"> </w:t>
+      </w:r>
+      <w:r>
+        <w:rPr>
+          <w:rFonts w:ascii="Menlo" w:eastAsia="Times New Roman" w:hAnsi="Menlo" w:cs="Menlo"/>
+          <w:color w:val="569CD6"/>
+          <w:sz w:val="18"/>
+          <w:szCs w:val="18"/>
+        </w:rPr>
+        <w:t>null</w:t>
+      </w:r>
+      <w:r>
+        <w:rPr>
+          <w:rFonts w:ascii="Menlo" w:eastAsia="Times New Roman" w:hAnsi="Menlo" w:cs="Menlo"/>
+          <w:color w:val="D4D4D4"/>
+          <w:sz w:val="18"/>
+          <w:szCs w:val="18"/>
+        </w:rPr>
+        <w:t>;</w:t>
+      </w:r>
+    </w:p>
+    <w:p>
+      <w:pPr>
+        <w:shd w:val="clear" w:color="auto" w:fill="1E1E1E"/>
+        <w:spacing w:line="270" w:lineRule="atLeast"/>
+        <w:rPr>
+          <w:rFonts w:ascii="Menlo" w:eastAsia="Times New Roman" w:hAnsi="Menlo" w:cs="Menlo"/>
+          <w:color w:val="D4D4D4"/>
+          <w:sz w:val="18"/>
+          <w:szCs w:val="18"/>
+        </w:rPr>
+      </w:pPr>
+      <w:r>
+        <w:rPr>
+          <w:rFonts w:ascii="Menlo" w:eastAsia="Times New Roman" w:hAnsi="Menlo" w:cs="Menlo"/>
+          <w:color w:val="D4D4D4"/>
+          <w:sz w:val="18"/>
+          <w:szCs w:val="18"/>
+        </w:rPr>
+        <w:t xml:space="preserve">  }  </w:t>
+      </w:r>
+    </w:p>
+    <w:p>
+      <w:pPr>
+        <w:shd w:val="clear" w:color="auto" w:fill="1E1E1E"/>
+        <w:spacing w:line="270" w:lineRule="atLeast"/>
+        <w:rPr>
+          <w:rFonts w:ascii="Menlo" w:eastAsia="Times New Roman" w:hAnsi="Menlo" w:cs="Menlo"/>
+          <w:color w:val="D4D4D4"/>
+          <w:sz w:val="18"/>
+          <w:szCs w:val="18"/>
+        </w:rPr>
+      </w:pPr>
+    </w:p>
+    <w:p>
+      <w:pPr>
+        <w:shd w:val="clear" w:color="auto" w:fill="1E1E1E"/>
+        <w:spacing w:line="270" w:lineRule="atLeast"/>
+        <w:rPr>
+          <w:rFonts w:ascii="Menlo" w:eastAsia="Times New Roman" w:hAnsi="Menlo" w:cs="Menlo"/>
+          <w:color w:val="D4D4D4"/>
+          <w:sz w:val="18"/>
+          <w:szCs w:val="18"/>
+          <w:lang w:val="fr-CH"/>
+        </w:rPr>
+      </w:pPr>
+      <w:r>
+        <w:rPr>
+          <w:rFonts w:ascii="Menlo" w:eastAsia="Times New Roman" w:hAnsi="Menlo" w:cs="Menlo"/>
+          <w:color w:val="6A9955"/>
+          <w:sz w:val="18"/>
+          <w:szCs w:val="18"/>
+          <w:lang w:val="fr-CH"/>
+        </w:rPr>
+        <w:t xml:space="preserve"> </w:t>
+      </w:r>
+      <w:r>
+        <w:rPr>
+          <w:rFonts w:ascii="Menlo" w:eastAsia="Times New Roman" w:hAnsi="Menlo" w:cs="Menlo"/>
+          <w:color w:val="6A9955"/>
+          <w:sz w:val="18"/>
+          <w:szCs w:val="18"/>
+        </w:rPr>
+        <w:t xml:space="preserve">// </w:t>
+      </w:r>
+      <w:r>
+        <w:rPr>
+          <w:rFonts w:ascii="Menlo" w:eastAsia="Times New Roman" w:hAnsi="Menlo" w:cs="Menlo"/>
+          <w:color w:val="6A9955"/>
+          <w:sz w:val="18"/>
+          <w:szCs w:val="18"/>
+          <w:lang w:val="fr-CH"/>
+        </w:rPr>
+        <w:t>Main Return:</w:t>
+      </w:r>
+    </w:p>
+    <w:p>
+      <w:pPr>
+        <w:shd w:val="clear" w:color="auto" w:fill="1E1E1E"/>
+        <w:spacing w:line="270" w:lineRule="atLeast"/>
+        <w:rPr>
+          <w:rFonts w:ascii="Menlo" w:eastAsia="Times New Roman" w:hAnsi="Menlo" w:cs="Menlo"/>
+          <w:color w:val="D4D4D4"/>
+          <w:sz w:val="18"/>
+          <w:szCs w:val="18"/>
+        </w:rPr>
+      </w:pPr>
+      <w:r>
+        <w:rPr>
+          <w:rFonts w:ascii="Menlo" w:eastAsia="Times New Roman" w:hAnsi="Menlo" w:cs="Menlo"/>
+          <w:color w:val="D4D4D4"/>
+          <w:sz w:val="18"/>
+          <w:szCs w:val="18"/>
+        </w:rPr>
+        <w:t xml:space="preserve">  </w:t>
+      </w:r>
+      <w:r>
+        <w:rPr>
+          <w:rFonts w:ascii="Menlo" w:eastAsia="Times New Roman" w:hAnsi="Menlo" w:cs="Menlo"/>
+          <w:color w:val="C586C0"/>
+          <w:sz w:val="18"/>
+          <w:szCs w:val="18"/>
+        </w:rPr>
+        <w:t>return</w:t>
+      </w:r>
+      <w:r>
+        <w:rPr>
+          <w:rFonts w:ascii="Menlo" w:eastAsia="Times New Roman" w:hAnsi="Menlo" w:cs="Menlo"/>
+          <w:color w:val="D4D4D4"/>
+          <w:sz w:val="18"/>
+          <w:szCs w:val="18"/>
+        </w:rPr>
+        <w:t xml:space="preserve"> ();</w:t>
+      </w:r>
+    </w:p>
+    <w:p>
+      <w:pPr>
+        <w:shd w:val="clear" w:color="auto" w:fill="1E1E1E"/>
+        <w:spacing w:line="270" w:lineRule="atLeast"/>
+        <w:rPr>
+          <w:rFonts w:ascii="Menlo" w:eastAsia="Times New Roman" w:hAnsi="Menlo" w:cs="Menlo"/>
+          <w:color w:val="D4D4D4"/>
+          <w:sz w:val="18"/>
+          <w:szCs w:val="18"/>
+        </w:rPr>
+      </w:pPr>
+      <w:r>
+        <w:rPr>
+          <w:rFonts w:ascii="Menlo" w:eastAsia="Times New Roman" w:hAnsi="Menlo" w:cs="Menlo"/>
+          <w:color w:val="D4D4D4"/>
+          <w:sz w:val="18"/>
+          <w:szCs w:val="18"/>
+        </w:rPr>
+        <w:t>}</w:t>
+      </w:r>
     </w:p>
     <w:p>
       <w:pPr>

</xml_diff>

<commit_message>
Created Spacer Component for Consistency, now Texts
</commit_message>
<xml_diff>
--- a/RN Notes.docx
+++ b/RN Notes.docx
@@ -1409,10 +1409,13 @@
     </w:p>
     <w:p>
       <w:pPr>
-        <w:rPr>
-          <w:sz w:val="36"/>
-          <w:szCs w:val="36"/>
-          <w:lang w:val="fr-CH"/>
+        <w:shd w:val="clear" w:color="auto" w:fill="1E1E1E"/>
+        <w:spacing w:line="270" w:lineRule="atLeast"/>
+        <w:rPr>
+          <w:rFonts w:ascii="Menlo" w:eastAsia="Times New Roman" w:hAnsi="Menlo" w:cs="Menlo"/>
+          <w:color w:val="D4D4D4"/>
+          <w:sz w:val="18"/>
+          <w:szCs w:val="18"/>
         </w:rPr>
       </w:pPr>
     </w:p>

</xml_diff>

<commit_message>
Navigation DONE, in App Component
</commit_message>
<xml_diff>
--- a/RN Notes.docx
+++ b/RN Notes.docx
@@ -810,9 +810,7 @@
           <w:lang w:val="fr-CH"/>
         </w:rPr>
       </w:pPr>
-    </w:p>
-    <w:p>
-      <w:pPr>
+      <w:r>
         <w:rPr>
           <w:b/>
           <w:bCs/>
@@ -821,16 +819,6 @@
           <w:u w:val="single"/>
           <w:lang w:val="fr-CH"/>
         </w:rPr>
-      </w:pPr>
-      <w:r>
-        <w:rPr>
-          <w:b/>
-          <w:bCs/>
-          <w:sz w:val="40"/>
-          <w:szCs w:val="40"/>
-          <w:u w:val="single"/>
-          <w:lang w:val="fr-CH"/>
-        </w:rPr>
         <w:t>Design System</w:t>
       </w:r>
     </w:p>
@@ -909,8 +897,8 @@
           <w:lang w:val="fr-CH"/>
         </w:rPr>
         <w:drawing>
-          <wp:inline distT="0" distB="0" distL="0" distR="0" wp14:anchorId="69B80410" wp14:editId="2580864E">
-            <wp:extent cx="1349663" cy="1987416"/>
+          <wp:inline distT="0" distB="0" distL="0" distR="0" wp14:anchorId="69B80410" wp14:editId="7D60AEDD">
+            <wp:extent cx="1527123" cy="2248730"/>
             <wp:effectExtent l="0" t="0" r="0" b="0"/>
             <wp:docPr id="1" name="Picture 1"/>
             <wp:cNvGraphicFramePr>
@@ -938,7 +926,7 @@
                   <pic:spPr>
                     <a:xfrm>
                       <a:off x="0" y="0"/>
-                      <a:ext cx="1361249" cy="2004477"/>
+                      <a:ext cx="1560249" cy="2297508"/>
                     </a:xfrm>
                     <a:prstGeom prst="rect">
                       <a:avLst/>
@@ -958,9 +946,9 @@
           <w:lang w:val="fr-CH"/>
         </w:rPr>
         <w:drawing>
-          <wp:inline distT="0" distB="0" distL="0" distR="0" wp14:anchorId="280834D2" wp14:editId="4D1F1F40">
-            <wp:extent cx="3332018" cy="1968920"/>
-            <wp:effectExtent l="0" t="0" r="0" b="0"/>
+          <wp:inline distT="0" distB="0" distL="0" distR="0" wp14:anchorId="280834D2" wp14:editId="08193D5D">
+            <wp:extent cx="3771900" cy="2228850"/>
+            <wp:effectExtent l="0" t="0" r="0" b="6350"/>
             <wp:docPr id="2" name="Picture 2"/>
             <wp:cNvGraphicFramePr>
               <a:graphicFrameLocks xmlns:a="http://schemas.openxmlformats.org/drawingml/2006/main" noChangeAspect="1"/>
@@ -987,7 +975,7 @@
                   <pic:spPr>
                     <a:xfrm>
                       <a:off x="0" y="0"/>
-                      <a:ext cx="3379943" cy="1997239"/>
+                      <a:ext cx="3848255" cy="2273969"/>
                     </a:xfrm>
                     <a:prstGeom prst="rect">
                       <a:avLst/>
@@ -1062,9 +1050,9 @@
           <w:lang w:val="fr-CH"/>
         </w:rPr>
         <w:drawing>
-          <wp:inline distT="0" distB="0" distL="0" distR="0" wp14:anchorId="4AEFEF7F" wp14:editId="1F2C6ED5">
-            <wp:extent cx="2195945" cy="3014042"/>
-            <wp:effectExtent l="0" t="0" r="1270" b="0"/>
+          <wp:inline distT="0" distB="0" distL="0" distR="0" wp14:anchorId="4AEFEF7F" wp14:editId="06F7D28B">
+            <wp:extent cx="2984500" cy="4096374"/>
+            <wp:effectExtent l="0" t="0" r="0" b="6350"/>
             <wp:docPr id="3" name="Picture 3"/>
             <wp:cNvGraphicFramePr>
               <a:graphicFrameLocks xmlns:a="http://schemas.openxmlformats.org/drawingml/2006/main" noChangeAspect="1"/>
@@ -1091,7 +1079,7 @@
                   <pic:spPr>
                     <a:xfrm>
                       <a:off x="0" y="0"/>
-                      <a:ext cx="2204769" cy="3026153"/>
+                      <a:ext cx="3026656" cy="4154235"/>
                     </a:xfrm>
                     <a:prstGeom prst="rect">
                       <a:avLst/>
@@ -2085,6 +2073,17 @@
     <w:p>
       <w:pPr>
         <w:rPr>
+          <w:sz w:val="36"/>
+          <w:szCs w:val="36"/>
+          <w:lang w:val="fr-CH"/>
+        </w:rPr>
+      </w:pPr>
+    </w:p>
+    <w:p>
+      <w:pPr>
+        <w:rPr>
+          <w:b/>
+          <w:bCs/>
           <w:sz w:val="36"/>
           <w:szCs w:val="36"/>
           <w:lang w:val="fr-CH"/>

</xml_diff>